<commit_message>
modified:   DAW/DuckDNS.docx 	new file:   DAW/DuckDNS.pdf
</commit_message>
<xml_diff>
--- a/DAW/DuckDNS.docx
+++ b/DAW/DuckDNS.docx
@@ -197,23 +197,19 @@
     </w:p>
     <w:p>
       <w:r>
-        <w:t xml:space="preserve">En el ______ </w:t>
-      </w:r>
-      <w:proofErr w:type="spellStart"/>
-      <w:r>
-        <w:t>eligimos</w:t>
-      </w:r>
-      <w:proofErr w:type="spellEnd"/>
-      <w:r>
-        <w:t xml:space="preserve"> un nombre que este disponible y directamente se </w:t>
-      </w:r>
-      <w:proofErr w:type="gramStart"/>
-      <w:r>
-        <w:t>creara</w:t>
-      </w:r>
-      <w:proofErr w:type="gramEnd"/>
-      <w:r>
-        <w:t xml:space="preserve"> el nuevo dominio conectado a la </w:t>
+        <w:t xml:space="preserve">En el </w:t>
+      </w:r>
+      <w:r>
+        <w:t>recuadro</w:t>
+      </w:r>
+      <w:r>
+        <w:t xml:space="preserve"> </w:t>
+      </w:r>
+      <w:r>
+        <w:t>elegimos</w:t>
+      </w:r>
+      <w:r>
+        <w:t xml:space="preserve"> un nombre que este disponible y directamente se creara el nuevo dominio conectado a la </w:t>
       </w:r>
       <w:proofErr w:type="spellStart"/>
       <w:r>
@@ -385,8 +381,10 @@
           </wp:inline>
         </w:drawing>
       </w:r>
+      <w:r>
+        <w:t xml:space="preserve"> </w:t>
+      </w:r>
     </w:p>
-    <w:p/>
     <w:p>
       <w:pPr>
         <w:pStyle w:val="Ttulo1"/>
@@ -407,6 +405,7 @@
           <w:sz w:val="28"/>
           <w:szCs w:val="28"/>
         </w:rPr>
+        <w:lastRenderedPageBreak/>
         <w:t>Configuramos el cliente</w:t>
       </w:r>
       <w:bookmarkEnd w:id="3"/>
@@ -419,7 +418,77 @@
         <w:t xml:space="preserve"> </w:t>
       </w:r>
     </w:p>
-    <w:p/>
+    <w:p>
+      <w:r>
+        <w:t xml:space="preserve">Al abrir </w:t>
+      </w:r>
+      <w:proofErr w:type="spellStart"/>
+      <w:r>
+        <w:t>duck</w:t>
+      </w:r>
+      <w:proofErr w:type="spellEnd"/>
+      <w:r>
+        <w:t xml:space="preserve"> </w:t>
+      </w:r>
+      <w:proofErr w:type="spellStart"/>
+      <w:r>
+        <w:t>dns</w:t>
+      </w:r>
+      <w:proofErr w:type="spellEnd"/>
+      <w:r>
+        <w:t xml:space="preserve"> </w:t>
+      </w:r>
+      <w:proofErr w:type="spellStart"/>
+      <w:r>
+        <w:t>settings</w:t>
+      </w:r>
+      <w:proofErr w:type="spellEnd"/>
+      <w:r>
+        <w:t xml:space="preserve"> introducimos el nombre de nuestro dominio y el token que se ha generado automáticamente cuando hemos credo el dominio </w:t>
+      </w:r>
+    </w:p>
+    <w:p>
+      <w:r>
+        <w:rPr>
+          <w:noProof/>
+        </w:rPr>
+        <w:drawing>
+          <wp:inline distT="0" distB="0" distL="0" distR="0" wp14:anchorId="63CBD661" wp14:editId="3D64F339">
+            <wp:extent cx="5400040" cy="1517015"/>
+            <wp:effectExtent l="0" t="0" r="0" b="6985"/>
+            <wp:docPr id="2" name="Imagen 2"/>
+            <wp:cNvGraphicFramePr>
+              <a:graphicFrameLocks xmlns:a="http://schemas.openxmlformats.org/drawingml/2006/main" noChangeAspect="1"/>
+            </wp:cNvGraphicFramePr>
+            <a:graphic xmlns:a="http://schemas.openxmlformats.org/drawingml/2006/main">
+              <a:graphicData uri="http://schemas.openxmlformats.org/drawingml/2006/picture">
+                <pic:pic xmlns:pic="http://schemas.openxmlformats.org/drawingml/2006/picture">
+                  <pic:nvPicPr>
+                    <pic:cNvPr id="1" name=""/>
+                    <pic:cNvPicPr/>
+                  </pic:nvPicPr>
+                  <pic:blipFill>
+                    <a:blip r:embed="rId9"/>
+                    <a:stretch>
+                      <a:fillRect/>
+                    </a:stretch>
+                  </pic:blipFill>
+                  <pic:spPr>
+                    <a:xfrm>
+                      <a:off x="0" y="0"/>
+                      <a:ext cx="5400040" cy="1517015"/>
+                    </a:xfrm>
+                    <a:prstGeom prst="rect">
+                      <a:avLst/>
+                    </a:prstGeom>
+                  </pic:spPr>
+                </pic:pic>
+              </a:graphicData>
+            </a:graphic>
+          </wp:inline>
+        </w:drawing>
+      </w:r>
+    </w:p>
     <w:p/>
     <w:p>
       <w:pPr>
@@ -473,7 +542,7 @@
                     <pic:cNvPicPr/>
                   </pic:nvPicPr>
                   <pic:blipFill>
-                    <a:blip r:embed="rId9"/>
+                    <a:blip r:embed="rId10"/>
                     <a:stretch>
                       <a:fillRect/>
                     </a:stretch>
@@ -816,6 +885,7 @@
     <w:lsdException w:name="HTML Sample" w:semiHidden="1" w:unhideWhenUsed="1"/>
     <w:lsdException w:name="HTML Typewriter" w:semiHidden="1" w:unhideWhenUsed="1"/>
     <w:lsdException w:name="HTML Variable" w:semiHidden="1" w:unhideWhenUsed="1"/>
+    <w:lsdException w:name="Normal Table" w:semiHidden="1" w:unhideWhenUsed="1"/>
     <w:lsdException w:name="annotation subject" w:semiHidden="1" w:unhideWhenUsed="1"/>
     <w:lsdException w:name="No List" w:semiHidden="1" w:unhideWhenUsed="1"/>
     <w:lsdException w:name="Outline List 1" w:semiHidden="1" w:unhideWhenUsed="1"/>
@@ -862,8 +932,10 @@
     <w:lsdException w:name="Table Subtle 2" w:semiHidden="1" w:unhideWhenUsed="1"/>
     <w:lsdException w:name="Table Web 1" w:semiHidden="1" w:unhideWhenUsed="1"/>
     <w:lsdException w:name="Table Web 2" w:semiHidden="1" w:unhideWhenUsed="1"/>
+    <w:lsdException w:name="Table Web 3" w:semiHidden="1" w:unhideWhenUsed="1"/>
     <w:lsdException w:name="Balloon Text" w:semiHidden="1" w:unhideWhenUsed="1"/>
     <w:lsdException w:name="Table Grid" w:uiPriority="39"/>
+    <w:lsdException w:name="Table Theme" w:semiHidden="1" w:unhideWhenUsed="1"/>
     <w:lsdException w:name="Placeholder Text" w:semiHidden="1"/>
     <w:lsdException w:name="No Spacing" w:uiPriority="1" w:qFormat="1"/>
     <w:lsdException w:name="Light Shading" w:uiPriority="60"/>

</xml_diff>